<commit_message>
added Team notes, Team reports and other files
Updated meeting minutes and Sprint 1 reports
</commit_message>
<xml_diff>
--- a/Jaichand/Individual Report Sprint1.docx
+++ b/Jaichand/Individual Report Sprint1.docx
@@ -514,10 +514,7 @@
               <w:jc w:val="both"/>
             </w:pPr>
             <w:r>
-              <w:t xml:space="preserve">I am behind my schedule </w:t>
-            </w:r>
-            <w:r>
-              <w:t>to set up a team meeting and move the project to next phase</w:t>
+              <w:t>NA</w:t>
             </w:r>
           </w:p>
           <w:p>

</xml_diff>